<commit_message>
added new report with new experiments and fixed time and informations
</commit_message>
<xml_diff>
--- a/First_Task_OpenMP_Task.docx
+++ b/First_Task_OpenMP_Task.docx
@@ -705,7 +705,11 @@
             </w:pPr>
             <w:r>
               <w:rPr/>
-              <w:t>0.264327</w:t>
+              <w:t xml:space="preserve">0.264 </w:t>
+            </w:r>
+            <w:r>
+              <w:rPr/>
+              <w:t>Sec</w:t>
             </w:r>
           </w:p>
         </w:tc>
@@ -762,7 +766,11 @@
             </w:pPr>
             <w:r>
               <w:rPr/>
-              <w:t>0.132432</w:t>
+              <w:t xml:space="preserve">0.132 </w:t>
+            </w:r>
+            <w:r>
+              <w:rPr/>
+              <w:t>Sec</w:t>
             </w:r>
           </w:p>
         </w:tc>
@@ -819,7 +827,11 @@
             </w:pPr>
             <w:r>
               <w:rPr/>
-              <w:t>0.0681759</w:t>
+              <w:t xml:space="preserve">0.068 </w:t>
+            </w:r>
+            <w:r>
+              <w:rPr/>
+              <w:t>Sec</w:t>
             </w:r>
           </w:p>
         </w:tc>
@@ -876,7 +888,11 @@
             </w:pPr>
             <w:r>
               <w:rPr/>
-              <w:t>0.0674665</w:t>
+              <w:t xml:space="preserve">0.067 </w:t>
+            </w:r>
+            <w:r>
+              <w:rPr/>
+              <w:t>Sec</w:t>
             </w:r>
           </w:p>
         </w:tc>
@@ -933,7 +949,11 @@
             </w:pPr>
             <w:r>
               <w:rPr/>
-              <w:t>0.065614</w:t>
+              <w:t xml:space="preserve">0.065 </w:t>
+            </w:r>
+            <w:r>
+              <w:rPr/>
+              <w:t>Sec</w:t>
             </w:r>
           </w:p>
         </w:tc>
@@ -990,7 +1010,11 @@
             </w:pPr>
             <w:r>
               <w:rPr/>
-              <w:t>0.0556225</w:t>
+              <w:t xml:space="preserve">0.055 </w:t>
+            </w:r>
+            <w:r>
+              <w:rPr/>
+              <w:t>Sec</w:t>
             </w:r>
           </w:p>
         </w:tc>
@@ -1047,7 +1071,11 @@
             </w:pPr>
             <w:r>
               <w:rPr/>
-              <w:t>0.0580132</w:t>
+              <w:t xml:space="preserve">0.058 </w:t>
+            </w:r>
+            <w:r>
+              <w:rPr/>
+              <w:t>Sec</w:t>
             </w:r>
           </w:p>
         </w:tc>
@@ -1260,7 +1288,11 @@
             </w:pPr>
             <w:r>
               <w:rPr/>
-              <w:t>4.43893</w:t>
+              <w:t xml:space="preserve">4.438 </w:t>
+            </w:r>
+            <w:r>
+              <w:rPr/>
+              <w:t>Sec</w:t>
             </w:r>
           </w:p>
         </w:tc>
@@ -1317,7 +1349,11 @@
             </w:pPr>
             <w:r>
               <w:rPr/>
-              <w:t>2.23291</w:t>
+              <w:t xml:space="preserve">2.232 </w:t>
+            </w:r>
+            <w:r>
+              <w:rPr/>
+              <w:t>Sec</w:t>
             </w:r>
           </w:p>
         </w:tc>
@@ -1374,7 +1410,11 @@
             </w:pPr>
             <w:r>
               <w:rPr/>
-              <w:t>1.15158</w:t>
+              <w:t xml:space="preserve">1.151 </w:t>
+            </w:r>
+            <w:r>
+              <w:rPr/>
+              <w:t>Sec</w:t>
             </w:r>
           </w:p>
         </w:tc>
@@ -1431,7 +1471,11 @@
             </w:pPr>
             <w:r>
               <w:rPr/>
-              <w:t>1.10781</w:t>
+              <w:t xml:space="preserve">1.107 </w:t>
+            </w:r>
+            <w:r>
+              <w:rPr/>
+              <w:t>Sec</w:t>
             </w:r>
           </w:p>
         </w:tc>
@@ -1488,7 +1532,11 @@
             </w:pPr>
             <w:r>
               <w:rPr/>
-              <w:t>0.904546</w:t>
+              <w:t xml:space="preserve">0.904 </w:t>
+            </w:r>
+            <w:r>
+              <w:rPr/>
+              <w:t>Sec</w:t>
             </w:r>
           </w:p>
         </w:tc>
@@ -1545,7 +1593,11 @@
             </w:pPr>
             <w:r>
               <w:rPr/>
-              <w:t>0.885449</w:t>
+              <w:t xml:space="preserve">0.885 </w:t>
+            </w:r>
+            <w:r>
+              <w:rPr/>
+              <w:t>Sec</w:t>
             </w:r>
           </w:p>
         </w:tc>
@@ -1602,7 +1654,11 @@
             </w:pPr>
             <w:r>
               <w:rPr/>
-              <w:t>0.864754</w:t>
+              <w:t xml:space="preserve">0.864 </w:t>
+            </w:r>
+            <w:r>
+              <w:rPr/>
+              <w:t>Sec</w:t>
             </w:r>
           </w:p>
         </w:tc>
@@ -1795,7 +1851,11 @@
             </w:pPr>
             <w:r>
               <w:rPr/>
-              <w:t>37.5727</w:t>
+              <w:t xml:space="preserve">37.5 </w:t>
+            </w:r>
+            <w:r>
+              <w:rPr/>
+              <w:t>Sec</w:t>
             </w:r>
           </w:p>
         </w:tc>
@@ -1852,7 +1912,11 @@
             </w:pPr>
             <w:r>
               <w:rPr/>
-              <w:t>18.9306</w:t>
+              <w:t xml:space="preserve">18.930 </w:t>
+            </w:r>
+            <w:r>
+              <w:rPr/>
+              <w:t>Sec</w:t>
             </w:r>
           </w:p>
         </w:tc>
@@ -1909,7 +1973,11 @@
             </w:pPr>
             <w:r>
               <w:rPr/>
-              <w:t>9.53971</w:t>
+              <w:t xml:space="preserve">9.539 </w:t>
+            </w:r>
+            <w:r>
+              <w:rPr/>
+              <w:t>Sec</w:t>
             </w:r>
           </w:p>
         </w:tc>
@@ -1966,7 +2034,11 @@
             </w:pPr>
             <w:r>
               <w:rPr/>
-              <w:t>9.19555</w:t>
+              <w:t xml:space="preserve">9.195 </w:t>
+            </w:r>
+            <w:r>
+              <w:rPr/>
+              <w:t>Sec</w:t>
             </w:r>
           </w:p>
         </w:tc>
@@ -2023,7 +2095,11 @@
             </w:pPr>
             <w:r>
               <w:rPr/>
-              <w:t>8.29615</w:t>
+              <w:t xml:space="preserve">8.296 </w:t>
+            </w:r>
+            <w:r>
+              <w:rPr/>
+              <w:t>Sec</w:t>
             </w:r>
           </w:p>
         </w:tc>
@@ -2080,7 +2156,11 @@
             </w:pPr>
             <w:r>
               <w:rPr/>
-              <w:t>7.77459</w:t>
+              <w:t xml:space="preserve">7.774 </w:t>
+            </w:r>
+            <w:r>
+              <w:rPr/>
+              <w:t>Sec</w:t>
             </w:r>
           </w:p>
         </w:tc>
@@ -2137,7 +2217,11 @@
             </w:pPr>
             <w:r>
               <w:rPr/>
-              <w:t>7.75921</w:t>
+              <w:t xml:space="preserve">7.759 </w:t>
+            </w:r>
+            <w:r>
+              <w:rPr/>
+              <w:t>Sec</w:t>
             </w:r>
           </w:p>
         </w:tc>

</xml_diff>